<commit_message>
check in report and late fusion code
</commit_message>
<xml_diff>
--- a/Report/Report.docx
+++ b/Report/Report.docx
@@ -77,6 +77,14 @@
                                 <w:szCs w:val="28"/>
                               </w:rPr>
                             </w:pPr>
+                            <w:r>
+                              <w:rPr>
+                                <w:b/>
+                                <w:sz w:val="28"/>
+                                <w:szCs w:val="28"/>
+                              </w:rPr>
+                              <w:t xml:space="preserve">Video </w:t>
+                            </w:r>
                             <w:r>
                               <w:rPr>
                                 <w:b/>
@@ -325,6 +333,14 @@
                           <w:sz w:val="28"/>
                           <w:szCs w:val="28"/>
                         </w:rPr>
+                        <w:t xml:space="preserve">Video </w:t>
+                      </w:r>
+                      <w:r>
+                        <w:rPr>
+                          <w:b/>
+                          <w:sz w:val="28"/>
+                          <w:szCs w:val="28"/>
+                        </w:rPr>
                         <w:t>Item Removal Detection in Retail Environments with Neural Networks</w:t>
                       </w:r>
                     </w:p>
@@ -629,6 +645,12 @@
         <w:rPr>
           <w:i/>
         </w:rPr>
+        <w:t xml:space="preserve">video </w:t>
+      </w:r>
+      <w:r>
+        <w:rPr>
+          <w:i/>
+        </w:rPr>
         <w:t xml:space="preserve">item removal detection </w:t>
       </w:r>
       <w:r>
@@ -902,7 +924,13 @@
         <w:ind w:firstLine="202"/>
       </w:pPr>
       <w:r>
-        <w:t xml:space="preserve">Neural network models have been successfully applied to recognize human actions from images and videos. This paper explores how deep neural networks with computer vision can be used for action recognition in a very specific setting, namely item removal detection in retail environments. The most </w:t>
+        <w:t xml:space="preserve">Neural network models have been successfully applied to recognize human actions from images </w:t>
+      </w:r>
+      <w:r>
+        <w:t>to</w:t>
+      </w:r>
+      <w:r>
+        <w:t xml:space="preserve"> videos. This paper explores how deep neural networks with computer vision can be used for action recognition in a very specific setting, namely item removal detection in retail environments. The most </w:t>
       </w:r>
       <w:r>
         <w:t>relevant</w:t>
@@ -918,6 +946,9 @@
       </w:r>
       <w:r>
         <w:t xml:space="preserve"> based on video information</w:t>
+      </w:r>
+      <w:r>
+        <w:t xml:space="preserve"> without sensor fusion</w:t>
       </w:r>
       <w:r>
         <w:t>.</w:t>
@@ -1367,10 +1398,10 @@
         <w:t>The main reason is that</w:t>
       </w:r>
       <w:r>
-        <w:t xml:space="preserve"> CNNs</w:t>
-      </w:r>
-      <w:r>
-        <w:t xml:space="preserve"> are extremely</w:t>
+        <w:t xml:space="preserve"> CNN is</w:t>
+      </w:r>
+      <w:r>
+        <w:t xml:space="preserve"> extremely</w:t>
       </w:r>
       <w:r>
         <w:t xml:space="preserve"> power</w:t>
@@ -1847,7 +1878,10 @@
         <w:t>train</w:t>
       </w:r>
       <w:r>
-        <w:t xml:space="preserve"> CNNs. Second</w:t>
+        <w:t xml:space="preserve"> CNN</w:t>
+      </w:r>
+      <w:r>
+        <w:t>. Second</w:t>
       </w:r>
       <w:r>
         <w:t>ly</w:t>
@@ -3623,7 +3657,6 @@
       <w:r>
         <w:rPr>
           <w:rFonts w:ascii="Times New Roman" w:hAnsi="Times New Roman" w:cs="Times New Roman"/>
-          <w:noProof/>
           <w:sz w:val="18"/>
           <w:szCs w:val="18"/>
         </w:rPr>
@@ -3632,7 +3665,6 @@
       <w:r>
         <w:rPr>
           <w:rFonts w:ascii="Times New Roman" w:hAnsi="Times New Roman" w:cs="Times New Roman"/>
-          <w:noProof/>
           <w:sz w:val="18"/>
           <w:szCs w:val="18"/>
         </w:rPr>
@@ -3641,7 +3673,6 @@
       <w:r>
         <w:rPr>
           <w:rFonts w:ascii="Times New Roman" w:hAnsi="Times New Roman" w:cs="Times New Roman"/>
-          <w:noProof/>
           <w:sz w:val="18"/>
           <w:szCs w:val="18"/>
         </w:rPr>
@@ -3716,7 +3747,6 @@
       <w:r>
         <w:rPr>
           <w:rFonts w:ascii="Times New Roman" w:hAnsi="Times New Roman" w:cs="Times New Roman"/>
-          <w:noProof/>
           <w:sz w:val="18"/>
           <w:szCs w:val="18"/>
         </w:rPr>
@@ -4115,7 +4145,19 @@
         <w:pStyle w:val="Text"/>
       </w:pPr>
       <w:r>
-        <w:t xml:space="preserve">Train the last fusion based on the </w:t>
+        <w:t>Train</w:t>
+      </w:r>
+      <w:r>
+        <w:t>ing</w:t>
+      </w:r>
+      <w:r>
+        <w:t xml:space="preserve"> </w:t>
+      </w:r>
+      <w:r>
+        <w:t xml:space="preserve">video </w:t>
+      </w:r>
+      <w:r>
+        <w:t xml:space="preserve">last fusion based on the </w:t>
       </w:r>
       <w:r>
         <w:t xml:space="preserve">image </w:t>
@@ -4130,7 +4172,13 @@
         <w:t xml:space="preserve"> to reshape the </w:t>
       </w:r>
       <w:r>
-        <w:t xml:space="preserve">data to the correct shape, so we can feed it into the image model. For most </w:t>
+        <w:t>data to the correct</w:t>
+      </w:r>
+      <w:r>
+        <w:t xml:space="preserve"> size</w:t>
+      </w:r>
+      <w:r>
+        <w:t xml:space="preserve">, so we can feed it into the image model. For most </w:t>
       </w:r>
       <w:r>
         <w:t xml:space="preserve">image classification model, the input image </w:t>
@@ -4290,21 +4338,43 @@
         </m:r>
       </m:oMath>
       <w:r>
-        <w:t xml:space="preserve">, therefore, we should be able to pass </w:t>
-      </w:r>
-      <w:r>
-        <w:t xml:space="preserve">them into our </w:t>
-      </w:r>
-      <w:proofErr w:type="spellStart"/>
-      <w:r>
-        <w:t>SqueezeNet</w:t>
-      </w:r>
-      <w:proofErr w:type="spellEnd"/>
-      <w:r>
-        <w:t xml:space="preserve"> Model</w:t>
-      </w:r>
-      <w:r>
-        <w:t xml:space="preserve">. Now, the original last layer has been remove. Instead, we add a two more fully connected layer first </w:t>
+        <w:t xml:space="preserve">. </w:t>
+      </w:r>
+      <w:r>
+        <w:t>T</w:t>
+      </w:r>
+      <w:r>
+        <w:t xml:space="preserve">he original last </w:t>
+      </w:r>
+      <w:r>
+        <w:t xml:space="preserve">layer is </w:t>
+      </w:r>
+      <w:r>
+        <w:t>remove</w:t>
+      </w:r>
+      <w:r>
+        <w:t>d</w:t>
+      </w:r>
+      <w:r>
+        <w:t xml:space="preserve">. Instead, we add </w:t>
+      </w:r>
+      <w:r>
+        <w:t>two fully connected layer</w:t>
+      </w:r>
+      <w:r>
+        <w:t>s</w:t>
+      </w:r>
+      <w:r>
+        <w:t>.</w:t>
+      </w:r>
+      <w:r>
+        <w:t xml:space="preserve"> </w:t>
+      </w:r>
+      <w:r>
+        <w:t xml:space="preserve">The </w:t>
+      </w:r>
+      <w:r>
+        <w:t xml:space="preserve">first </w:t>
       </w:r>
       <w:r>
         <w:t>down sample</w:t>
@@ -4313,16 +4383,16 @@
         <w:t xml:space="preserve"> from necessary size to </w:t>
       </w:r>
       <w:r>
-        <w:t xml:space="preserve">100, and one more to </w:t>
+        <w:t xml:space="preserve">100, and </w:t>
+      </w:r>
+      <w:r>
+        <w:t xml:space="preserve">the second </w:t>
       </w:r>
       <w:r>
         <w:t>down sample</w:t>
       </w:r>
       <w:r>
-        <w:t xml:space="preserve"> from 1000 to 4 labels </w:t>
-      </w:r>
-      <w:r>
-        <w:t>for prediction.</w:t>
+        <w:t xml:space="preserve"> from 1000 to 4 labels for prediction.</w:t>
       </w:r>
       <w:r>
         <w:t xml:space="preserve"> Before entering the last two layers, </w:t>
@@ -4459,10 +4529,10 @@
         <w:t xml:space="preserve">By doing so, all </w:t>
       </w:r>
       <w:r>
-        <w:t xml:space="preserve">frames information for each video will be concatenated together </w:t>
-      </w:r>
-      <w:r>
-        <w:t>for the last two layers for prediction.</w:t>
+        <w:t>frames information for each video will be concatenated together</w:t>
+      </w:r>
+      <w:r>
+        <w:t>.</w:t>
       </w:r>
     </w:p>
     <w:p>
@@ -4479,12 +4549,7 @@
         <w:t xml:space="preserve"> d</w:t>
       </w:r>
       <w:r>
-        <w:t xml:space="preserve">uring the training, </w:t>
-      </w:r>
-      <w:bookmarkStart w:id="0" w:name="_GoBack"/>
-      <w:bookmarkEnd w:id="0"/>
-      <w:r>
-        <w:t>w</w:t>
+        <w:t>uring the training, w</w:t>
       </w:r>
       <w:r>
         <w:t xml:space="preserve">e set up random search to run for 100 times and pick the </w:t>
@@ -4514,7 +4579,13 @@
         <w:t xml:space="preserve"> fine</w:t>
       </w:r>
       <w:r>
-        <w:t xml:space="preserve"> tune the selected combination of hyperparameters and use the test set to check the accuracy.</w:t>
+        <w:t xml:space="preserve"> tune the selected combination of hyperparameters and use the test set to ch</w:t>
+      </w:r>
+      <w:r>
+        <w:t xml:space="preserve">eck test </w:t>
+      </w:r>
+      <w:r>
+        <w:t>accuracy.</w:t>
       </w:r>
     </w:p>
     <w:p>
@@ -4531,7 +4602,13 @@
         <w:t>s</w:t>
       </w:r>
       <w:r>
-        <w:t xml:space="preserve"> will significant enhance the </w:t>
+        <w:t xml:space="preserve"> will significant</w:t>
+      </w:r>
+      <w:r>
+        <w:t>ly</w:t>
+      </w:r>
+      <w:r>
+        <w:t xml:space="preserve"> enhance the </w:t>
       </w:r>
       <w:r>
         <w:t xml:space="preserve">accuracy based on the temporal and </w:t>
@@ -4540,7 +4617,13 @@
         <w:t>spatial</w:t>
       </w:r>
       <w:r>
-        <w:t xml:space="preserve"> information summarize from one frame to another.</w:t>
+        <w:t xml:space="preserve"> information summarize</w:t>
+      </w:r>
+      <w:r>
+        <w:t>d</w:t>
+      </w:r>
+      <w:r>
+        <w:t xml:space="preserve"> from one frame to another.</w:t>
       </w:r>
     </w:p>
     <w:p>
@@ -4624,7 +4707,31 @@
         <w:t xml:space="preserve"> frames. </w:t>
       </w:r>
       <w:r>
-        <w:t xml:space="preserve">Since we used a pretrained C3D model on GitHub [20], we had to </w:t>
+        <w:t>Since we used a pre</w:t>
+      </w:r>
+      <w:r>
+        <w:t xml:space="preserve">trained C3D model on GitHub </w:t>
+      </w:r>
+      <w:r>
+        <w:fldChar w:fldCharType="begin" w:fldLock="1"/>
+      </w:r>
+      <w:r>
+        <w:instrText>ADDIN CSL_CITATION { "citationItems" : [ { "id" : "ITEM-1", "itemData" : { "author" : [ { "dropping-particle" : "", "family" : "Xin", "given" : "Hou", "non-dropping-particle" : "", "parse-names" : false, "suffix" : "" } ], "id" : "ITEM-1", "issued" : { "date-parts" : [ [ "0" ] ] }, "title" : "https://github.com/hx173149/C3D-tensorflow", "type" : "webpage" }, "uris" : [ "http://www.mendeley.com/documents/?uuid=69772fd1-2893-4660-8c3f-b63a86319ba0" ] } ], "mendeley" : { "formattedCitation" : "[20]", "plainTextFormattedCitation" : "[20]", "previouslyFormattedCitation" : "[20]" }, "properties" : { "noteIndex" : 0 }, "schema" : "https://github.com/citation-style-language/schema/raw/master/csl-citation.json" }</w:instrText>
+      </w:r>
+      <w:r>
+        <w:fldChar w:fldCharType="separate"/>
+      </w:r>
+      <w:r>
+        <w:rPr>
+          <w:noProof/>
+        </w:rPr>
+        <w:t>[20]</w:t>
+      </w:r>
+      <w:r>
+        <w:fldChar w:fldCharType="end"/>
+      </w:r>
+      <w:r>
+        <w:t xml:space="preserve">, we had to </w:t>
       </w:r>
       <w:r>
         <w:t xml:space="preserve">process and organize the data the same way the model was originally trained. </w:t>
@@ -4876,27 +4983,49 @@
           <w:rFonts w:eastAsiaTheme="minorEastAsia" w:hint="eastAsia"/>
           <w:lang w:eastAsia="zh-CN"/>
         </w:rPr>
-        <w:t xml:space="preserve"> [</w:t>
+        <w:t xml:space="preserve"> </w:t>
       </w:r>
       <w:r>
         <w:rPr>
           <w:rFonts w:eastAsiaTheme="minorEastAsia"/>
           <w:lang w:eastAsia="zh-CN"/>
         </w:rPr>
-        <w:t>16</w:t>
+        <w:fldChar w:fldCharType="begin" w:fldLock="1"/>
+      </w:r>
+      <w:r>
+        <w:rPr>
+          <w:rFonts w:eastAsiaTheme="minorEastAsia"/>
+          <w:lang w:eastAsia="zh-CN"/>
+        </w:rPr>
+        <w:instrText>ADDIN CSL_CITATION { "citationItems" : [ { "id" : "ITEM-1", "itemData" : { "DOI" : "10.1109/ICCV.2015.510", "ISBN" : "9781467383912", "ISSN" : "15505499", "PMID" : "22392705", "abstract" : "Caffe provides multimedia scientists and practitioners with a clean and modifiable framework for state-of-the-art deep learning algorithms and a collection of reference models. The framework is a BSD-licensed C++ library with Python and MATLAB bindings for training and deploying general- purpose convolutional neural networks and other deep mod- els efficiently on commodity architectures. Caffe fits indus- try and internet-scalemedia needs by CUDA GPU computa- tion, processing over 40 million images a day on a single K40 or Titan GPU (\u2248 2.5 ms per image). By separating model representation from actual implementation, Caffe allows ex- perimentation and seamless switching among platforms for ease of development and deployment from prototyping ma- chines to cloud environments. Caffe is maintained and developed by the Berkeley Vi- sion and Learning Center (BVLC) with the help of an ac- tive community of contributors on GitHub. It powers on- going research projects, large-scale industrial applications, and", "author" : [ { "dropping-particle" : "", "family" : "Tran", "given" : "Du", "non-dropping-particle" : "", "parse-names" : false, "suffix" : "" }, { "dropping-particle" : "", "family" : "Bourdev", "given" : "Lubomir", "non-dropping-particle" : "", "parse-names" : false, "suffix" : "" }, { "dropping-particle" : "", "family" : "Fergus", "given" : "Rob", "non-dropping-particle" : "", "parse-names" : false, "suffix" : "" }, { "dropping-particle" : "", "family" : "Torresani", "given" : "Lorenzo", "non-dropping-particle" : "", "parse-names" : false, "suffix" : "" }, { "dropping-particle" : "", "family" : "Paluri", "given" : "Manohar", "non-dropping-particle" : "", "parse-names" : false, "suffix" : "" } ], "container-title" : "Proceedings of the IEEE International Conference on Computer Vision", "id" : "ITEM-1", "issued" : { "date-parts" : [ [ "2016" ] ] }, "page" : "4489-4497", "title" : "Learning spatiotemporal features with 3D convolutional networks", "type" : "paper-conference", "volume" : "11-18-Dece" }, "uris" : [ "http://www.mendeley.com/documents/?uuid=23046203-0402-42ed-bae1-078e38328dfb" ] } ], "mendeley" : { "formattedCitation" : "[16]", "plainTextFormattedCitation" : "[16]", "previouslyFormattedCitation" : "[16]" }, "properties" : { "noteIndex" : 0 }, "schema" : "https://github.com/citation-style-language/schema/raw/master/csl-citation.json" }</w:instrText>
+      </w:r>
+      <w:r>
+        <w:rPr>
+          <w:rFonts w:eastAsiaTheme="minorEastAsia"/>
+          <w:lang w:eastAsia="zh-CN"/>
+        </w:rPr>
+        <w:fldChar w:fldCharType="separate"/>
+      </w:r>
+      <w:r>
+        <w:rPr>
+          <w:rFonts w:eastAsiaTheme="minorEastAsia"/>
+          <w:noProof/>
+          <w:lang w:eastAsia="zh-CN"/>
+        </w:rPr>
+        <w:t>[16]</w:t>
+      </w:r>
+      <w:r>
+        <w:rPr>
+          <w:rFonts w:eastAsiaTheme="minorEastAsia"/>
+          <w:lang w:eastAsia="zh-CN"/>
+        </w:rPr>
+        <w:fldChar w:fldCharType="end"/>
       </w:r>
       <w:r>
         <w:rPr>
           <w:rFonts w:eastAsiaTheme="minorEastAsia" w:hint="eastAsia"/>
           <w:lang w:eastAsia="zh-CN"/>
         </w:rPr>
-        <w:t>]</w:t>
-      </w:r>
-      <w:r>
-        <w:rPr>
-          <w:rFonts w:eastAsiaTheme="minorEastAsia" w:hint="eastAsia"/>
-          <w:lang w:eastAsia="zh-CN"/>
-        </w:rPr>
         <w:t xml:space="preserve">. </w:t>
       </w:r>
       <w:r>
@@ -4976,7 +5105,7 @@
           <w:rFonts w:eastAsiaTheme="minorEastAsia"/>
           <w:lang w:eastAsia="zh-CN"/>
         </w:rPr>
-        <w:instrText>ADDIN CSL_CITATION { "citationItems" : [ { "id" : "ITEM-1", "itemData" : { "author" : [ { "dropping-particle" : "", "family" : "Xin", "given" : "Hou", "non-dropping-particle" : "", "parse-names" : false, "suffix" : "" } ], "id" : "ITEM-1", "issued" : { "date-parts" : [ [ "0" ] ] }, "title" : "https://github.com/hx173149/C3D-tensorflow", "type" : "webpage" }, "uris" : [ "http://www.mendeley.com/documents/?uuid=69772fd1-2893-4660-8c3f-b63a86319ba0" ] } ], "mendeley" : { "formattedCitation" : "[20]", "plainTextFormattedCitation" : "[20]" }, "properties" : { "noteIndex" : 0 }, "schema" : "https://github.com/citation-style-language/schema/raw/master/csl-citation.json" }</w:instrText>
+        <w:instrText>ADDIN CSL_CITATION { "citationItems" : [ { "id" : "ITEM-1", "itemData" : { "author" : [ { "dropping-particle" : "", "family" : "Xin", "given" : "Hou", "non-dropping-particle" : "", "parse-names" : false, "suffix" : "" } ], "id" : "ITEM-1", "issued" : { "date-parts" : [ [ "0" ] ] }, "title" : "https://github.com/hx173149/C3D-tensorflow", "type" : "webpage" }, "uris" : [ "http://www.mendeley.com/documents/?uuid=69772fd1-2893-4660-8c3f-b63a86319ba0" ] } ], "mendeley" : { "formattedCitation" : "[20]", "plainTextFormattedCitation" : "[20]", "previouslyFormattedCitation" : "[20]" }, "properties" : { "noteIndex" : 0 }, "schema" : "https://github.com/citation-style-language/schema/raw/master/csl-citation.json" }</w:instrText>
       </w:r>
       <w:r>
         <w:rPr>
@@ -5158,7 +5287,48 @@
           <w:sz w:val="18"/>
           <w:szCs w:val="18"/>
         </w:rPr>
-        <w:t xml:space="preserve"> architecture [16]</w:t>
+        <w:t xml:space="preserve"> architecture </w:t>
+      </w:r>
+      <w:r>
+        <w:rPr>
+          <w:rFonts w:ascii="Times New Roman" w:hAnsi="Times New Roman" w:cs="Times New Roman"/>
+          <w:sz w:val="18"/>
+          <w:szCs w:val="18"/>
+        </w:rPr>
+        <w:fldChar w:fldCharType="begin" w:fldLock="1"/>
+      </w:r>
+      <w:r>
+        <w:rPr>
+          <w:rFonts w:ascii="Times New Roman" w:hAnsi="Times New Roman" w:cs="Times New Roman"/>
+          <w:sz w:val="18"/>
+          <w:szCs w:val="18"/>
+        </w:rPr>
+        <w:instrText>ADDIN CSL_CITATION { "citationItems" : [ { "id" : "ITEM-1", "itemData" : { "DOI" : "10.1109/ICCV.2015.510", "ISBN" : "9781467383912", "ISSN" : "15505499", "PMID" : "22392705", "abstract" : "Caffe provides multimedia scientists and practitioners with a clean and modifiable framework for state-of-the-art deep learning algorithms and a collection of reference models. The framework is a BSD-licensed C++ library with Python and MATLAB bindings for training and deploying general- purpose convolutional neural networks and other deep mod- els efficiently on commodity architectures. Caffe fits indus- try and internet-scalemedia needs by CUDA GPU computa- tion, processing over 40 million images a day on a single K40 or Titan GPU (\u2248 2.5 ms per image). By separating model representation from actual implementation, Caffe allows ex- perimentation and seamless switching among platforms for ease of development and deployment from prototyping ma- chines to cloud environments. Caffe is maintained and developed by the Berkeley Vi- sion and Learning Center (BVLC) with the help of an ac- tive community of contributors on GitHub. It powers on- going research projects, large-scale industrial applications, and", "author" : [ { "dropping-particle" : "", "family" : "Tran", "given" : "Du", "non-dropping-particle" : "", "parse-names" : false, "suffix" : "" }, { "dropping-particle" : "", "family" : "Bourdev", "given" : "Lubomir", "non-dropping-particle" : "", "parse-names" : false, "suffix" : "" }, { "dropping-particle" : "", "family" : "Fergus", "given" : "Rob", "non-dropping-particle" : "", "parse-names" : false, "suffix" : "" }, { "dropping-particle" : "", "family" : "Torresani", "given" : "Lorenzo", "non-dropping-particle" : "", "parse-names" : false, "suffix" : "" }, { "dropping-particle" : "", "family" : "Paluri", "given" : "Manohar", "non-dropping-particle" : "", "parse-names" : false, "suffix" : "" } ], "container-title" : "Proceedings of the IEEE International Conference on Computer Vision", "id" : "ITEM-1", "issued" : { "date-parts" : [ [ "2016" ] ] }, "page" : "4489-4497", "title" : "Learning spatiotemporal features with 3D convolutional networks", "type" : "paper-conference", "volume" : "11-18-Dece" }, "uris" : [ "http://www.mendeley.com/documents/?uuid=23046203-0402-42ed-bae1-078e38328dfb" ] } ], "mendeley" : { "formattedCitation" : "[16]", "plainTextFormattedCitation" : "[16]" }, "properties" : { "noteIndex" : 0 }, "schema" : "https://github.com/citation-style-language/schema/raw/master/csl-citation.json" }</w:instrText>
+      </w:r>
+      <w:r>
+        <w:rPr>
+          <w:rFonts w:ascii="Times New Roman" w:hAnsi="Times New Roman" w:cs="Times New Roman"/>
+          <w:sz w:val="18"/>
+          <w:szCs w:val="18"/>
+        </w:rPr>
+        <w:fldChar w:fldCharType="separate"/>
+      </w:r>
+      <w:r>
+        <w:rPr>
+          <w:rFonts w:ascii="Times New Roman" w:hAnsi="Times New Roman" w:cs="Times New Roman"/>
+          <w:noProof/>
+          <w:sz w:val="18"/>
+          <w:szCs w:val="18"/>
+        </w:rPr>
+        <w:t>[16]</w:t>
+      </w:r>
+      <w:r>
+        <w:rPr>
+          <w:rFonts w:ascii="Times New Roman" w:hAnsi="Times New Roman" w:cs="Times New Roman"/>
+          <w:sz w:val="18"/>
+          <w:szCs w:val="18"/>
+        </w:rPr>
+        <w:fldChar w:fldCharType="end"/>
       </w:r>
     </w:p>
     <w:p>
@@ -6340,7 +6510,6 @@
       <w:r>
         <w:rPr>
           <w:rFonts w:ascii="Times New Roman" w:hAnsi="Times New Roman" w:cs="Times New Roman"/>
-          <w:noProof/>
           <w:sz w:val="18"/>
           <w:szCs w:val="18"/>
         </w:rPr>
@@ -6349,7 +6518,6 @@
       <w:r>
         <w:rPr>
           <w:rFonts w:ascii="Times New Roman" w:hAnsi="Times New Roman" w:cs="Times New Roman"/>
-          <w:noProof/>
           <w:sz w:val="18"/>
           <w:szCs w:val="18"/>
         </w:rPr>
@@ -6358,7 +6526,6 @@
       <w:r>
         <w:rPr>
           <w:rFonts w:ascii="Times New Roman" w:hAnsi="Times New Roman" w:cs="Times New Roman"/>
-          <w:noProof/>
           <w:sz w:val="18"/>
           <w:szCs w:val="18"/>
         </w:rPr>
@@ -6619,6 +6786,7 @@
     <w:p>
       <w:pPr>
         <w:pStyle w:val="Caption"/>
+        <w:spacing w:afterLines="50" w:after="120"/>
         <w:jc w:val="center"/>
         <w:rPr>
           <w:rFonts w:ascii="Times New Roman" w:hAnsi="Times New Roman" w:cs="Times New Roman"/>
@@ -6661,7 +6829,6 @@
       <w:r>
         <w:rPr>
           <w:rFonts w:ascii="Times New Roman" w:hAnsi="Times New Roman" w:cs="Times New Roman"/>
-          <w:noProof/>
           <w:sz w:val="18"/>
           <w:szCs w:val="18"/>
         </w:rPr>
@@ -6670,7 +6837,6 @@
       <w:r>
         <w:rPr>
           <w:rFonts w:ascii="Times New Roman" w:hAnsi="Times New Roman" w:cs="Times New Roman"/>
-          <w:noProof/>
           <w:sz w:val="18"/>
           <w:szCs w:val="18"/>
         </w:rPr>
@@ -6679,7 +6845,6 @@
       <w:r>
         <w:rPr>
           <w:rFonts w:ascii="Times New Roman" w:hAnsi="Times New Roman" w:cs="Times New Roman"/>
-          <w:noProof/>
           <w:sz w:val="18"/>
           <w:szCs w:val="18"/>
         </w:rPr>
@@ -6708,6 +6873,360 @@
           <w:szCs w:val="18"/>
         </w:rPr>
         <w:t>late fusion</w:t>
+      </w:r>
+    </w:p>
+    <w:p>
+      <w:pPr>
+        <w:ind w:firstLine="202"/>
+        <w:jc w:val="both"/>
+      </w:pPr>
+      <w:r>
+        <w:t>With</w:t>
+      </w:r>
+      <w:r>
+        <w:t xml:space="preserve"> </w:t>
+      </w:r>
+      <w:r>
+        <w:t xml:space="preserve">Late fusion model </w:t>
+      </w:r>
+      <w:r>
+        <w:t>generating</w:t>
+      </w:r>
+      <w:r>
+        <w:t xml:space="preserve"> higher accuracy with more </w:t>
+      </w:r>
+      <w:r>
+        <w:t>frames, we</w:t>
+      </w:r>
+      <w:r>
+        <w:t xml:space="preserve"> like to evaluate </w:t>
+      </w:r>
+      <w:r>
+        <w:t>their</w:t>
+      </w:r>
+      <w:r>
+        <w:t xml:space="preserve"> </w:t>
+      </w:r>
+      <w:r>
+        <w:t>saliency maps</w:t>
+      </w:r>
+      <w:r>
+        <w:t>. The figures are shown as below.</w:t>
+      </w:r>
+    </w:p>
+    <w:p>
+      <w:pPr>
+        <w:jc w:val="center"/>
+      </w:pPr>
+      <w:r>
+        <w:rPr>
+          <w:noProof/>
+        </w:rPr>
+        <w:drawing>
+          <wp:inline distT="0" distB="0" distL="0" distR="0">
+            <wp:extent cx="621792" cy="1097280"/>
+            <wp:effectExtent l="0" t="0" r="6985" b="0"/>
+            <wp:docPr id="21" name="Picture 21" descr="C:\Users\kongl\AppData\Local\Microsoft\Windows\INetCache\Content.Word\1 Frame Saliency.png"/>
+            <wp:cNvGraphicFramePr>
+              <a:graphicFrameLocks xmlns:a="http://schemas.openxmlformats.org/drawingml/2006/main" noChangeAspect="1"/>
+            </wp:cNvGraphicFramePr>
+            <a:graphic xmlns:a="http://schemas.openxmlformats.org/drawingml/2006/main">
+              <a:graphicData uri="http://schemas.openxmlformats.org/drawingml/2006/picture">
+                <pic:pic xmlns:pic="http://schemas.openxmlformats.org/drawingml/2006/picture">
+                  <pic:nvPicPr>
+                    <pic:cNvPr id="0" name="Picture 5" descr="C:\Users\kongl\AppData\Local\Microsoft\Windows\INetCache\Content.Word\1 Frame Saliency.png"/>
+                    <pic:cNvPicPr>
+                      <a:picLocks noChangeAspect="1" noChangeArrowheads="1"/>
+                    </pic:cNvPicPr>
+                  </pic:nvPicPr>
+                  <pic:blipFill>
+                    <a:blip r:embed="rId19">
+                      <a:extLst>
+                        <a:ext uri="{28A0092B-C50C-407E-A947-70E740481C1C}">
+                          <a14:useLocalDpi xmlns:a14="http://schemas.microsoft.com/office/drawing/2010/main" val="0"/>
+                        </a:ext>
+                      </a:extLst>
+                    </a:blip>
+                    <a:srcRect/>
+                    <a:stretch>
+                      <a:fillRect/>
+                    </a:stretch>
+                  </pic:blipFill>
+                  <pic:spPr bwMode="auto">
+                    <a:xfrm>
+                      <a:off x="0" y="0"/>
+                      <a:ext cx="621792" cy="1097280"/>
+                    </a:xfrm>
+                    <a:prstGeom prst="rect">
+                      <a:avLst/>
+                    </a:prstGeom>
+                    <a:noFill/>
+                    <a:ln>
+                      <a:noFill/>
+                    </a:ln>
+                  </pic:spPr>
+                </pic:pic>
+              </a:graphicData>
+            </a:graphic>
+          </wp:inline>
+        </w:drawing>
+      </w:r>
+    </w:p>
+    <w:p>
+      <w:pPr>
+        <w:keepNext/>
+        <w:jc w:val="center"/>
+      </w:pPr>
+      <w:r>
+        <w:rPr>
+          <w:noProof/>
+        </w:rPr>
+        <w:drawing>
+          <wp:inline distT="0" distB="0" distL="0" distR="0">
+            <wp:extent cx="2340864" cy="1097280"/>
+            <wp:effectExtent l="0" t="0" r="2540" b="0"/>
+            <wp:docPr id="19" name="Picture 19" descr="C:\Users\kongl\AppData\Local\Microsoft\Windows\INetCache\Content.Word\3 Frame Saliency.png"/>
+            <wp:cNvGraphicFramePr>
+              <a:graphicFrameLocks xmlns:a="http://schemas.openxmlformats.org/drawingml/2006/main" noChangeAspect="1"/>
+            </wp:cNvGraphicFramePr>
+            <a:graphic xmlns:a="http://schemas.openxmlformats.org/drawingml/2006/main">
+              <a:graphicData uri="http://schemas.openxmlformats.org/drawingml/2006/picture">
+                <pic:pic xmlns:pic="http://schemas.openxmlformats.org/drawingml/2006/picture">
+                  <pic:nvPicPr>
+                    <pic:cNvPr id="0" name="Picture 3" descr="C:\Users\kongl\AppData\Local\Microsoft\Windows\INetCache\Content.Word\3 Frame Saliency.png"/>
+                    <pic:cNvPicPr>
+                      <a:picLocks noChangeAspect="1" noChangeArrowheads="1"/>
+                    </pic:cNvPicPr>
+                  </pic:nvPicPr>
+                  <pic:blipFill>
+                    <a:blip r:embed="rId20">
+                      <a:extLst>
+                        <a:ext uri="{28A0092B-C50C-407E-A947-70E740481C1C}">
+                          <a14:useLocalDpi xmlns:a14="http://schemas.microsoft.com/office/drawing/2010/main" val="0"/>
+                        </a:ext>
+                      </a:extLst>
+                    </a:blip>
+                    <a:srcRect/>
+                    <a:stretch>
+                      <a:fillRect/>
+                    </a:stretch>
+                  </pic:blipFill>
+                  <pic:spPr bwMode="auto">
+                    <a:xfrm>
+                      <a:off x="0" y="0"/>
+                      <a:ext cx="2340864" cy="1097280"/>
+                    </a:xfrm>
+                    <a:prstGeom prst="rect">
+                      <a:avLst/>
+                    </a:prstGeom>
+                    <a:noFill/>
+                    <a:ln>
+                      <a:noFill/>
+                    </a:ln>
+                  </pic:spPr>
+                </pic:pic>
+              </a:graphicData>
+            </a:graphic>
+          </wp:inline>
+        </w:drawing>
+      </w:r>
+      <w:r>
+        <w:rPr>
+          <w:noProof/>
+        </w:rPr>
+        <w:drawing>
+          <wp:inline distT="0" distB="0" distL="0" distR="0">
+            <wp:extent cx="2651760" cy="1097280"/>
+            <wp:effectExtent l="0" t="0" r="0" b="0"/>
+            <wp:docPr id="22" name="Picture 22" descr="C:\Users\kongl\AppData\Local\Microsoft\Windows\INetCache\Content.Word\5 Frame Saliency.png"/>
+            <wp:cNvGraphicFramePr>
+              <a:graphicFrameLocks xmlns:a="http://schemas.openxmlformats.org/drawingml/2006/main" noChangeAspect="1"/>
+            </wp:cNvGraphicFramePr>
+            <a:graphic xmlns:a="http://schemas.openxmlformats.org/drawingml/2006/main">
+              <a:graphicData uri="http://schemas.openxmlformats.org/drawingml/2006/picture">
+                <pic:pic xmlns:pic="http://schemas.openxmlformats.org/drawingml/2006/picture">
+                  <pic:nvPicPr>
+                    <pic:cNvPr id="0" name="Picture 6" descr="C:\Users\kongl\AppData\Local\Microsoft\Windows\INetCache\Content.Word\5 Frame Saliency.png"/>
+                    <pic:cNvPicPr>
+                      <a:picLocks noChangeAspect="1" noChangeArrowheads="1"/>
+                    </pic:cNvPicPr>
+                  </pic:nvPicPr>
+                  <pic:blipFill>
+                    <a:blip r:embed="rId21">
+                      <a:extLst>
+                        <a:ext uri="{28A0092B-C50C-407E-A947-70E740481C1C}">
+                          <a14:useLocalDpi xmlns:a14="http://schemas.microsoft.com/office/drawing/2010/main" val="0"/>
+                        </a:ext>
+                      </a:extLst>
+                    </a:blip>
+                    <a:srcRect/>
+                    <a:stretch>
+                      <a:fillRect/>
+                    </a:stretch>
+                  </pic:blipFill>
+                  <pic:spPr bwMode="auto">
+                    <a:xfrm>
+                      <a:off x="0" y="0"/>
+                      <a:ext cx="2651760" cy="1097280"/>
+                    </a:xfrm>
+                    <a:prstGeom prst="rect">
+                      <a:avLst/>
+                    </a:prstGeom>
+                    <a:noFill/>
+                    <a:ln>
+                      <a:noFill/>
+                    </a:ln>
+                  </pic:spPr>
+                </pic:pic>
+              </a:graphicData>
+            </a:graphic>
+          </wp:inline>
+        </w:drawing>
+      </w:r>
+    </w:p>
+    <w:p>
+      <w:pPr>
+        <w:pStyle w:val="Caption"/>
+        <w:spacing w:afterLines="50" w:after="120"/>
+        <w:jc w:val="center"/>
+        <w:rPr>
+          <w:rFonts w:ascii="Times New Roman" w:hAnsi="Times New Roman" w:cs="Times New Roman"/>
+          <w:sz w:val="18"/>
+          <w:szCs w:val="18"/>
+        </w:rPr>
+      </w:pPr>
+      <w:r>
+        <w:rPr>
+          <w:rFonts w:ascii="Times New Roman" w:hAnsi="Times New Roman" w:cs="Times New Roman"/>
+          <w:sz w:val="18"/>
+          <w:szCs w:val="18"/>
+        </w:rPr>
+        <w:t xml:space="preserve">Figure </w:t>
+      </w:r>
+      <w:r>
+        <w:rPr>
+          <w:rFonts w:ascii="Times New Roman" w:hAnsi="Times New Roman" w:cs="Times New Roman"/>
+          <w:sz w:val="18"/>
+          <w:szCs w:val="18"/>
+        </w:rPr>
+        <w:fldChar w:fldCharType="begin"/>
+      </w:r>
+      <w:r>
+        <w:rPr>
+          <w:rFonts w:ascii="Times New Roman" w:hAnsi="Times New Roman" w:cs="Times New Roman"/>
+          <w:sz w:val="18"/>
+          <w:szCs w:val="18"/>
+        </w:rPr>
+        <w:instrText xml:space="preserve"> SEQ Figure \* ARABIC </w:instrText>
+      </w:r>
+      <w:r>
+        <w:rPr>
+          <w:rFonts w:ascii="Times New Roman" w:hAnsi="Times New Roman" w:cs="Times New Roman"/>
+          <w:sz w:val="18"/>
+          <w:szCs w:val="18"/>
+        </w:rPr>
+        <w:fldChar w:fldCharType="separate"/>
+      </w:r>
+      <w:r>
+        <w:rPr>
+          <w:rFonts w:ascii="Times New Roman" w:hAnsi="Times New Roman" w:cs="Times New Roman"/>
+          <w:sz w:val="18"/>
+          <w:szCs w:val="18"/>
+        </w:rPr>
+        <w:t>10</w:t>
+      </w:r>
+      <w:r>
+        <w:rPr>
+          <w:rFonts w:ascii="Times New Roman" w:hAnsi="Times New Roman" w:cs="Times New Roman"/>
+          <w:sz w:val="18"/>
+          <w:szCs w:val="18"/>
+        </w:rPr>
+        <w:fldChar w:fldCharType="end"/>
+      </w:r>
+      <w:r>
+        <w:rPr>
+          <w:rFonts w:ascii="Times New Roman" w:hAnsi="Times New Roman" w:cs="Times New Roman"/>
+          <w:sz w:val="18"/>
+          <w:szCs w:val="18"/>
+        </w:rPr>
+        <w:t xml:space="preserve"> From top to bottom (1 Frame, 3 Frames, and 5 Frames)</w:t>
+      </w:r>
+    </w:p>
+    <w:p>
+      <w:pPr>
+        <w:ind w:firstLine="202"/>
+        <w:jc w:val="both"/>
+      </w:pPr>
+      <w:r>
+        <w:t xml:space="preserve">Even though </w:t>
+      </w:r>
+      <w:r>
+        <w:t>the more frames we use, the more accuracy l</w:t>
+      </w:r>
+      <w:r>
+        <w:t>ate fusion is,</w:t>
+      </w:r>
+      <w:r>
+        <w:t xml:space="preserve"> the saliency map </w:t>
+      </w:r>
+      <w:r>
+        <w:t xml:space="preserve">does not always </w:t>
+      </w:r>
+      <w:r>
+        <w:t xml:space="preserve">high the hand the </w:t>
+      </w:r>
+      <w:r>
+        <w:t>arm location</w:t>
+      </w:r>
+      <w:r>
+        <w:t>s which are</w:t>
+      </w:r>
+      <w:r>
+        <w:t xml:space="preserve"> around the bottom.</w:t>
+      </w:r>
+      <w:r>
+        <w:t xml:space="preserve"> </w:t>
+      </w:r>
+      <w:r>
+        <w:t xml:space="preserve">Instead, the whole image </w:t>
+      </w:r>
+      <w:r>
+        <w:t xml:space="preserve">is used to make prediction. </w:t>
+      </w:r>
+      <w:r>
+        <w:t xml:space="preserve">One interesting </w:t>
+      </w:r>
+      <w:r>
+        <w:t xml:space="preserve">phenomenon is that </w:t>
+      </w:r>
+      <w:r>
+        <w:t>the saliency m</w:t>
+      </w:r>
+      <w:r>
+        <w:t>ap become</w:t>
+      </w:r>
+      <w:r>
+        <w:t>s</w:t>
+      </w:r>
+      <w:r>
+        <w:t xml:space="preserve"> brighter and brighter. This is a sign that </w:t>
+      </w:r>
+      <w:r>
+        <w:t>this</w:t>
+      </w:r>
+      <w:bookmarkStart w:id="0" w:name="_GoBack"/>
+      <w:bookmarkEnd w:id="0"/>
+      <w:r>
+        <w:t xml:space="preserve"> </w:t>
+      </w:r>
+      <w:r>
+        <w:t xml:space="preserve">model does capture some spatial </w:t>
+      </w:r>
+      <w:r>
+        <w:t xml:space="preserve">and temporal information </w:t>
+      </w:r>
+      <w:r>
+        <w:t>for making decision such as the later frame is more important for making a prediction compared to the earlier one.</w:t>
       </w:r>
     </w:p>
     <w:p>
@@ -6897,7 +7416,7 @@
                     <pic:cNvPicPr/>
                   </pic:nvPicPr>
                   <pic:blipFill>
-                    <a:blip r:embed="rId19" cstate="print">
+                    <a:blip r:embed="rId22" cstate="print">
                       <a:extLst>
                         <a:ext uri="{28A0092B-C50C-407E-A947-70E740481C1C}">
                           <a14:useLocalDpi xmlns:a14="http://schemas.microsoft.com/office/drawing/2010/main" val="0"/>
@@ -6974,7 +7493,7 @@
           <w:sz w:val="18"/>
           <w:szCs w:val="18"/>
         </w:rPr>
-        <w:t>10</w:t>
+        <w:t>11</w:t>
       </w:r>
       <w:r>
         <w:rPr>
@@ -7003,10 +7522,7 @@
         </w:rPr>
       </w:pPr>
       <w:r>
-        <w:t xml:space="preserve">The confusion matrix shown in Figure 12 demonstrates a good performance of the C3D model. The three mistakes the model makes also make sense: it confuses adding </w:t>
-      </w:r>
-      <w:r>
-        <w:t>nothing with adding one item, and removing nothing and removing 1 item. This is mainly because the model is mainly tracking the hand as shown in the saliency maps in Figure 12. It will be a lot more difficult to detect whether there is an object held in the hand. Therefore, sometimes the model could misclassify whether there is an item involved in an action or not.</w:t>
+        <w:t>The confusion matrix shown in Figure 12 demonstrates a good performance of the C3D model. The three mistakes the model makes also make sense: it confuses adding nothing with adding one item, and removing nothing and removing 1 item. This is mainly because the model is mainly tracking the hand as shown in the saliency maps in Figure 12. It will be a lot more difficult to detect whether there is an object held in the hand. Therefore, sometimes the model could misclassify whether there is an item involved in an action or not.</w:t>
       </w:r>
     </w:p>
     <w:p>
@@ -7255,6 +7771,7 @@
           <w:noProof/>
           <w:lang w:eastAsia="zh-CN"/>
         </w:rPr>
+        <w:lastRenderedPageBreak/>
         <w:drawing>
           <wp:inline distT="0" distB="0" distL="0" distR="0">
             <wp:extent cx="2880000" cy="2110748"/>
@@ -7271,7 +7788,7 @@
                     <pic:cNvPicPr/>
                   </pic:nvPicPr>
                   <pic:blipFill rotWithShape="1">
-                    <a:blip r:embed="rId20">
+                    <a:blip r:embed="rId23">
                       <a:extLst>
                         <a:ext uri="{28A0092B-C50C-407E-A947-70E740481C1C}">
                           <a14:useLocalDpi xmlns:a14="http://schemas.microsoft.com/office/drawing/2010/main" val="0"/>
@@ -7351,11 +7868,10 @@
       <w:r>
         <w:rPr>
           <w:rFonts w:ascii="Times New Roman" w:hAnsi="Times New Roman" w:cs="Times New Roman"/>
-          <w:noProof/>
-          <w:sz w:val="18"/>
-          <w:szCs w:val="18"/>
-        </w:rPr>
-        <w:t>11</w:t>
+          <w:sz w:val="18"/>
+          <w:szCs w:val="18"/>
+        </w:rPr>
+        <w:t>12</w:t>
       </w:r>
       <w:r>
         <w:rPr>
@@ -7417,7 +7933,6 @@
           <w:noProof/>
           <w:lang w:eastAsia="zh-CN"/>
         </w:rPr>
-        <w:lastRenderedPageBreak/>
         <w:drawing>
           <wp:inline distT="0" distB="0" distL="0" distR="0" wp14:anchorId="7EB06593" wp14:editId="5035AAF8">
             <wp:extent cx="2880000" cy="1172362"/>
@@ -7434,7 +7949,7 @@
                     <pic:cNvPicPr/>
                   </pic:nvPicPr>
                   <pic:blipFill rotWithShape="1">
-                    <a:blip r:embed="rId21">
+                    <a:blip r:embed="rId24">
                       <a:extLst>
                         <a:ext uri="{28A0092B-C50C-407E-A947-70E740481C1C}">
                           <a14:useLocalDpi xmlns:a14="http://schemas.microsoft.com/office/drawing/2010/main" val="0"/>
@@ -7488,7 +8003,7 @@
                     <pic:cNvPicPr/>
                   </pic:nvPicPr>
                   <pic:blipFill rotWithShape="1">
-                    <a:blip r:embed="rId22">
+                    <a:blip r:embed="rId25">
                       <a:extLst>
                         <a:ext uri="{28A0092B-C50C-407E-A947-70E740481C1C}">
                           <a14:useLocalDpi xmlns:a14="http://schemas.microsoft.com/office/drawing/2010/main" val="0"/>
@@ -7525,6 +8040,7 @@
     <w:p>
       <w:pPr>
         <w:pStyle w:val="Caption"/>
+        <w:spacing w:afterLines="50" w:after="120"/>
         <w:jc w:val="center"/>
         <w:rPr>
           <w:rFonts w:ascii="Times New Roman" w:hAnsi="Times New Roman" w:cs="Times New Roman"/>
@@ -7567,11 +8083,10 @@
       <w:r>
         <w:rPr>
           <w:rFonts w:ascii="Times New Roman" w:hAnsi="Times New Roman" w:cs="Times New Roman"/>
-          <w:noProof/>
-          <w:sz w:val="18"/>
-          <w:szCs w:val="18"/>
-        </w:rPr>
-        <w:t>12</w:t>
+          <w:sz w:val="18"/>
+          <w:szCs w:val="18"/>
+        </w:rPr>
+        <w:t>13</w:t>
       </w:r>
       <w:r>
         <w:rPr>
@@ -7649,7 +8164,14 @@
           <w:rFonts w:eastAsiaTheme="minorEastAsia"/>
           <w:lang w:eastAsia="zh-CN"/>
         </w:rPr>
-        <w:t>eing implemented in real world.</w:t>
+        <w:t xml:space="preserve">eing implemented in real </w:t>
+      </w:r>
+      <w:r>
+        <w:rPr>
+          <w:rFonts w:eastAsiaTheme="minorEastAsia"/>
+          <w:lang w:eastAsia="zh-CN"/>
+        </w:rPr>
+        <w:t>world.</w:t>
       </w:r>
     </w:p>
     <w:p>
@@ -8838,7 +9360,7 @@
       </w:r>
     </w:p>
     <w:sectPr>
-      <w:headerReference w:type="default" r:id="rId23"/>
+      <w:headerReference w:type="default" r:id="rId26"/>
       <w:pgSz w:w="12240" w:h="15840"/>
       <w:pgMar w:top="1440" w:right="902" w:bottom="1627" w:left="1440" w:header="432" w:footer="1080" w:gutter="0"/>
       <w:pgNumType w:start="225"/>
@@ -10295,7 +10817,7 @@
 </file>
 
 <file path=customXml/itemProps1.xml><?xml version="1.0" encoding="utf-8"?>
-<ds:datastoreItem xmlns:ds="http://schemas.openxmlformats.org/officeDocument/2006/customXml" ds:itemID="{2AC1984B-7D40-4385-939A-0AE0FC122EF5}">
+<ds:datastoreItem xmlns:ds="http://schemas.openxmlformats.org/officeDocument/2006/customXml" ds:itemID="{932534F4-401C-4D97-B419-8D667B7F0BB5}">
   <ds:schemaRefs>
     <ds:schemaRef ds:uri="http://schemas.openxmlformats.org/officeDocument/2006/bibliography"/>
   </ds:schemaRefs>

</xml_diff>

<commit_message>
add jake as author and add reference for late fusion
</commit_message>
<xml_diff>
--- a/Report/Report.docx
+++ b/Report/Report.docx
@@ -26,7 +26,7 @@
                 <wp:positionV relativeFrom="margin">
                   <wp:align>top</wp:align>
                 </wp:positionV>
-                <wp:extent cx="6281420" cy="1268730"/>
+                <wp:extent cx="6281420" cy="1848485"/>
                 <wp:effectExtent l="0" t="0" r="0" b="0"/>
                 <wp:wrapTopAndBottom/>
                 <wp:docPr id="10" name="Text Box 10"/>
@@ -42,7 +42,7 @@
                       <wps:spPr bwMode="auto">
                         <a:xfrm>
                           <a:off x="0" y="0"/>
-                          <a:ext cx="6281420" cy="1269242"/>
+                          <a:ext cx="6281420" cy="1848485"/>
                         </a:xfrm>
                         <a:prstGeom prst="rect">
                           <a:avLst/>
@@ -271,6 +271,98 @@
                               </w:tc>
                             </w:tr>
                           </w:tbl>
+                          <w:p>
+                            <w:pPr>
+                              <w:jc w:val="center"/>
+                              <w:rPr>
+                                <w:color w:val="000000"/>
+                                <w:sz w:val="24"/>
+                                <w:szCs w:val="24"/>
+                                <w:lang w:val="en-GB" w:eastAsia="en-GB"/>
+                              </w:rPr>
+                            </w:pPr>
+                            <w:r>
+                              <w:rPr>
+                                <w:color w:val="000000"/>
+                                <w:sz w:val="24"/>
+                                <w:szCs w:val="24"/>
+                                <w:lang w:val="en-GB" w:eastAsia="en-GB"/>
+                              </w:rPr>
+                              <w:t xml:space="preserve">Jake </w:t>
+                            </w:r>
+                            <w:r>
+                              <w:rPr>
+                                <w:color w:val="000000"/>
+                                <w:sz w:val="24"/>
+                                <w:szCs w:val="24"/>
+                                <w:lang w:val="en-GB" w:eastAsia="en-GB"/>
+                              </w:rPr>
+                              <w:t xml:space="preserve">Thomas </w:t>
+                            </w:r>
+                            <w:r>
+                              <w:rPr>
+                                <w:color w:val="000000"/>
+                                <w:sz w:val="24"/>
+                                <w:szCs w:val="24"/>
+                                <w:lang w:val="en-GB" w:eastAsia="en-GB"/>
+                              </w:rPr>
+                              <w:t xml:space="preserve">Lussier </w:t>
+                            </w:r>
+                          </w:p>
+                          <w:p>
+                            <w:pPr>
+                              <w:jc w:val="center"/>
+                              <w:rPr>
+                                <w:color w:val="000000"/>
+                                <w:sz w:val="24"/>
+                                <w:szCs w:val="24"/>
+                                <w:lang w:val="en-GB" w:eastAsia="en-GB"/>
+                              </w:rPr>
+                            </w:pPr>
+                            <w:r>
+                              <w:rPr>
+                                <w:color w:val="000000"/>
+                                <w:sz w:val="24"/>
+                                <w:szCs w:val="24"/>
+                                <w:lang w:val="en-GB" w:eastAsia="en-GB"/>
+                              </w:rPr>
+                              <w:t>Stanford University</w:t>
+                            </w:r>
+                          </w:p>
+                          <w:p>
+                            <w:pPr>
+                              <w:jc w:val="center"/>
+                              <w:rPr>
+                                <w:color w:val="000000"/>
+                                <w:sz w:val="24"/>
+                                <w:szCs w:val="24"/>
+                                <w:lang w:val="en-GB" w:eastAsia="en-GB"/>
+                              </w:rPr>
+                            </w:pPr>
+                            <w:r>
+                              <w:rPr>
+                                <w:color w:val="000000"/>
+                                <w:sz w:val="24"/>
+                                <w:szCs w:val="24"/>
+                                <w:lang w:val="en-GB" w:eastAsia="en-GB"/>
+                              </w:rPr>
+                              <w:t>Department of Computer Science</w:t>
+                            </w:r>
+                          </w:p>
+                          <w:p>
+                            <w:pPr>
+                              <w:jc w:val="center"/>
+                            </w:pPr>
+                            <w:r>
+                              <w:rPr>
+                                <w:rFonts w:ascii="Courier" w:hAnsi="Courier" w:cs="Courier"/>
+                                <w:sz w:val="18"/>
+                                <w:szCs w:val="18"/>
+                                <w:lang w:val="en-GB" w:eastAsia="en-GB"/>
+                              </w:rPr>
+                              <w:t>Jake.t.lussier@gmail.com</w:t>
+                            </w:r>
+                          </w:p>
                           <w:p/>
                         </w:txbxContent>
                       </wps:txbx>
@@ -295,7 +387,7 @@
                 <v:stroke joinstyle="miter"/>
                 <v:path gradientshapeok="t" o:connecttype="rect"/>
               </v:shapetype>
-              <v:shape id="Text Box 10" o:spid="_x0000_s1026" type="#_x0000_t202" style="position:absolute;margin-left:443.4pt;margin-top:0;width:494.6pt;height:99.9pt;z-index:251659264;visibility:visible;mso-wrap-style:square;mso-width-percent:0;mso-height-percent:0;mso-wrap-distance-left:9.05pt;mso-wrap-distance-top:0;mso-wrap-distance-right:9.05pt;mso-wrap-distance-bottom:0;mso-position-horizontal:right;mso-position-horizontal-relative:margin;mso-position-vertical:top;mso-position-vertical-relative:margin;mso-width-percent:0;mso-height-percent:0;mso-width-relative:page;mso-height-relative:page;v-text-anchor:top" o:gfxdata="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" stroked="f">
+              <v:shape id="Text Box 10" o:spid="_x0000_s1026" type="#_x0000_t202" style="position:absolute;margin-left:443.4pt;margin-top:0;width:494.6pt;height:145.55pt;z-index:251659264;visibility:visible;mso-wrap-style:square;mso-width-percent:0;mso-height-percent:0;mso-wrap-distance-left:9.05pt;mso-wrap-distance-top:0;mso-wrap-distance-right:9.05pt;mso-wrap-distance-bottom:0;mso-position-horizontal:right;mso-position-horizontal-relative:margin;mso-position-vertical:top;mso-position-vertical-relative:margin;mso-width-percent:0;mso-height-percent:0;mso-width-relative:page;mso-height-relative:page;v-text-anchor:top" o:gfxdata="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" stroked="f">
                 <v:fill opacity="0"/>
                 <v:textbox inset="0,0,0,0">
                   <w:txbxContent>
@@ -500,6 +592,98 @@
                         </w:tc>
                       </w:tr>
                     </w:tbl>
+                    <w:p>
+                      <w:pPr>
+                        <w:jc w:val="center"/>
+                        <w:rPr>
+                          <w:color w:val="000000"/>
+                          <w:sz w:val="24"/>
+                          <w:szCs w:val="24"/>
+                          <w:lang w:val="en-GB" w:eastAsia="en-GB"/>
+                        </w:rPr>
+                      </w:pPr>
+                      <w:r>
+                        <w:rPr>
+                          <w:color w:val="000000"/>
+                          <w:sz w:val="24"/>
+                          <w:szCs w:val="24"/>
+                          <w:lang w:val="en-GB" w:eastAsia="en-GB"/>
+                        </w:rPr>
+                        <w:t xml:space="preserve">Jake </w:t>
+                      </w:r>
+                      <w:r>
+                        <w:rPr>
+                          <w:color w:val="000000"/>
+                          <w:sz w:val="24"/>
+                          <w:szCs w:val="24"/>
+                          <w:lang w:val="en-GB" w:eastAsia="en-GB"/>
+                        </w:rPr>
+                        <w:t xml:space="preserve">Thomas </w:t>
+                      </w:r>
+                      <w:r>
+                        <w:rPr>
+                          <w:color w:val="000000"/>
+                          <w:sz w:val="24"/>
+                          <w:szCs w:val="24"/>
+                          <w:lang w:val="en-GB" w:eastAsia="en-GB"/>
+                        </w:rPr>
+                        <w:t xml:space="preserve">Lussier </w:t>
+                      </w:r>
+                    </w:p>
+                    <w:p>
+                      <w:pPr>
+                        <w:jc w:val="center"/>
+                        <w:rPr>
+                          <w:color w:val="000000"/>
+                          <w:sz w:val="24"/>
+                          <w:szCs w:val="24"/>
+                          <w:lang w:val="en-GB" w:eastAsia="en-GB"/>
+                        </w:rPr>
+                      </w:pPr>
+                      <w:r>
+                        <w:rPr>
+                          <w:color w:val="000000"/>
+                          <w:sz w:val="24"/>
+                          <w:szCs w:val="24"/>
+                          <w:lang w:val="en-GB" w:eastAsia="en-GB"/>
+                        </w:rPr>
+                        <w:t>Stanford University</w:t>
+                      </w:r>
+                    </w:p>
+                    <w:p>
+                      <w:pPr>
+                        <w:jc w:val="center"/>
+                        <w:rPr>
+                          <w:color w:val="000000"/>
+                          <w:sz w:val="24"/>
+                          <w:szCs w:val="24"/>
+                          <w:lang w:val="en-GB" w:eastAsia="en-GB"/>
+                        </w:rPr>
+                      </w:pPr>
+                      <w:r>
+                        <w:rPr>
+                          <w:color w:val="000000"/>
+                          <w:sz w:val="24"/>
+                          <w:szCs w:val="24"/>
+                          <w:lang w:val="en-GB" w:eastAsia="en-GB"/>
+                        </w:rPr>
+                        <w:t>Department of Computer Science</w:t>
+                      </w:r>
+                    </w:p>
+                    <w:p>
+                      <w:pPr>
+                        <w:jc w:val="center"/>
+                      </w:pPr>
+                      <w:r>
+                        <w:rPr>
+                          <w:rFonts w:ascii="Courier" w:hAnsi="Courier" w:cs="Courier"/>
+                          <w:sz w:val="18"/>
+                          <w:szCs w:val="18"/>
+                          <w:lang w:val="en-GB" w:eastAsia="en-GB"/>
+                        </w:rPr>
+                        <w:t>Jake.t.lussier@gmail.com</w:t>
+                      </w:r>
+                    </w:p>
                     <w:p/>
                   </w:txbxContent>
                 </v:textbox>
@@ -1649,7 +1833,11 @@
         <w:t>s</w:t>
       </w:r>
       <w:r>
-        <w:t xml:space="preserve"> network layers to fit a residual mapping instead of </w:t>
+        <w:t xml:space="preserve"> network layers to fit a residual </w:t>
+      </w:r>
+      <w:r>
+        <w:lastRenderedPageBreak/>
+        <w:t xml:space="preserve">mapping instead of </w:t>
       </w:r>
       <w:r>
         <w:t>direct tuning</w:t>
@@ -1881,7 +2069,6 @@
         <w:t xml:space="preserve">challenging, but also </w:t>
       </w:r>
       <w:r>
-        <w:lastRenderedPageBreak/>
         <w:t xml:space="preserve">more time consuming for </w:t>
       </w:r>
       <w:r>
@@ -3419,6 +3606,7 @@
         <w:pStyle w:val="Text"/>
       </w:pPr>
       <w:r>
+        <w:lastRenderedPageBreak/>
         <w:t>W</w:t>
       </w:r>
       <w:r>
@@ -3440,7 +3628,31 @@
         <w:t xml:space="preserve"> </w:t>
       </w:r>
       <w:r>
-        <w:t xml:space="preserve">SqueezeNet model </w:t>
+        <w:t>SqueezeNet</w:t>
+      </w:r>
+      <w:r>
+        <w:t xml:space="preserve"> </w:t>
+      </w:r>
+      <w:r>
+        <w:fldChar w:fldCharType="begin" w:fldLock="1"/>
+      </w:r>
+      <w:r>
+        <w:instrText>ADDIN CSL_CITATION { "citationItems" : [ { "id" : "ITEM-1", "itemData" : { "author" : [ { "dropping-particle" : "", "family" : "CS231N", "given" : "Stanford", "non-dropping-particle" : "", "parse-names" : false, "suffix" : "" } ], "id" : "ITEM-1", "issued" : { "date-parts" : [ [ "0" ] ] }, "title" : "http://cs231n.github.io/assignments2017/assignment3/", "type" : "webpage" }, "uris" : [ "http://www.mendeley.com/documents/?uuid=5f9c3045-c5a7-4f5f-b925-63580d0e51f9" ] } ], "mendeley" : { "formattedCitation" : "[20]", "plainTextFormattedCitation" : "[20]" }, "properties" : { "noteIndex" : 0 }, "schema" : "https://github.com/citation-style-language/schema/raw/master/csl-citation.json" }</w:instrText>
+      </w:r>
+      <w:r>
+        <w:fldChar w:fldCharType="separate"/>
+      </w:r>
+      <w:r>
+        <w:rPr>
+          <w:noProof/>
+        </w:rPr>
+        <w:t>[20]</w:t>
+      </w:r>
+      <w:r>
+        <w:fldChar w:fldCharType="end"/>
+      </w:r>
+      <w:r>
+        <w:t xml:space="preserve"> model </w:t>
       </w:r>
       <w:r>
         <w:t>pre</w:t>
@@ -3528,7 +3740,6 @@
           <w:noProof/>
           <w:lang w:eastAsia="zh-CN"/>
         </w:rPr>
-        <w:lastRenderedPageBreak/>
         <w:drawing>
           <wp:inline distT="0" distB="0" distL="0" distR="0">
             <wp:extent cx="1624083" cy="2827977"/>
@@ -3691,6 +3902,7 @@
       <w:r>
         <w:rPr>
           <w:rFonts w:ascii="Times New Roman" w:hAnsi="Times New Roman" w:cs="Times New Roman"/>
+          <w:noProof/>
           <w:sz w:val="18"/>
           <w:szCs w:val="18"/>
         </w:rPr>
@@ -4361,13 +4573,7 @@
           <w:rPr>
             <w:rFonts w:ascii="Cambria Math" w:hAnsi="Cambria Math"/>
           </w:rPr>
-          <m:t>(N*</m:t>
-        </m:r>
-        <m:r>
-          <w:rPr>
-            <w:rFonts w:ascii="Cambria Math" w:hAnsi="Cambria Math"/>
-          </w:rPr>
-          <m:t>F)×H'×W'×C'</m:t>
+          <m:t>(N*F)×H'×W'×C'</m:t>
         </m:r>
       </m:oMath>
       <w:r>
@@ -4808,7 +5014,7 @@
         <w:fldChar w:fldCharType="begin" w:fldLock="1"/>
       </w:r>
       <w:r>
-        <w:instrText>ADDIN CSL_CITATION { "citationItems" : [ { "id" : "ITEM-1", "itemData" : { "author" : [ { "dropping-particle" : "", "family" : "Xin", "given" : "Hou", "non-dropping-particle" : "", "parse-names" : false, "suffix" : "" } ], "id" : "ITEM-1", "issued" : { "date-parts" : [ [ "0" ] ] }, "title" : "https://github.com/hx173149/C3D-tensorflow", "type" : "webpage" }, "uris" : [ "http://www.mendeley.com/documents/?uuid=69772fd1-2893-4660-8c3f-b63a86319ba0" ] } ], "mendeley" : { "formattedCitation" : "[20]", "plainTextFormattedCitation" : "[20]", "previouslyFormattedCitation" : "[20]" }, "properties" : { "noteIndex" : 0 }, "schema" : "https://github.com/citation-style-language/schema/raw/master/csl-citation.json" }</w:instrText>
+        <w:instrText>ADDIN CSL_CITATION { "citationItems" : [ { "id" : "ITEM-1", "itemData" : { "author" : [ { "dropping-particle" : "", "family" : "Xin", "given" : "Hou", "non-dropping-particle" : "", "parse-names" : false, "suffix" : "" } ], "id" : "ITEM-1", "issued" : { "date-parts" : [ [ "0" ] ] }, "title" : "https://github.com/hx173149/C3D-tensorflow", "type" : "webpage" }, "uris" : [ "http://www.mendeley.com/documents/?uuid=69772fd1-2893-4660-8c3f-b63a86319ba0" ] } ], "mendeley" : { "formattedCitation" : "[21]", "plainTextFormattedCitation" : "[21]", "previouslyFormattedCitation" : "[20]" }, "properties" : { "noteIndex" : 0 }, "schema" : "https://github.com/citation-style-language/schema/raw/master/csl-citation.json" }</w:instrText>
       </w:r>
       <w:r>
         <w:fldChar w:fldCharType="separate"/>
@@ -4817,7 +5023,7 @@
         <w:rPr>
           <w:noProof/>
         </w:rPr>
-        <w:t>[20]</w:t>
+        <w:t>[21]</w:t>
       </w:r>
       <w:r>
         <w:fldChar w:fldCharType="end"/>
@@ -5134,7 +5340,7 @@
         <w:tblLook w:val="04A0" w:firstRow="1" w:lastRow="0" w:firstColumn="1" w:lastColumn="0" w:noHBand="0" w:noVBand="1"/>
       </w:tblPr>
       <w:tblGrid>
-        <w:gridCol w:w="2305"/>
+        <w:gridCol w:w="2302"/>
         <w:gridCol w:w="2417"/>
       </w:tblGrid>
       <w:tr>
@@ -5407,7 +5613,11 @@
         <w:t>Tran et al.</w:t>
       </w:r>
       <w:r>
-        <w:t xml:space="preserve"> has shown that the best filter size for 3D convolution is </w:t>
+        <w:t xml:space="preserve"> has shown that the best filter size for 3D </w:t>
+      </w:r>
+      <w:r>
+        <w:lastRenderedPageBreak/>
+        <w:t xml:space="preserve">convolution is </w:t>
       </w:r>
       <m:oMath>
         <m:r>
@@ -5535,15 +5745,7 @@
           <w:rFonts w:eastAsiaTheme="minorEastAsia"/>
           <w:lang w:eastAsia="zh-CN"/>
         </w:rPr>
-        <w:t xml:space="preserve"> project was pretrained on Sports-1M dataset and fine-tuned on UCF-101 dataset, and achieves a top-1 </w:t>
-      </w:r>
-      <w:r>
-        <w:rPr>
-          <w:rFonts w:eastAsiaTheme="minorEastAsia"/>
-          <w:lang w:eastAsia="zh-CN"/>
-        </w:rPr>
-        <w:lastRenderedPageBreak/>
-        <w:t>accuracy of 72.6% on UCF-101</w:t>
+        <w:t xml:space="preserve"> project was pretrained on Sports-1M dataset and fine-tuned on UCF-101 dataset, and achieves a top-1 accuracy of 72.6% on UCF-101</w:t>
       </w:r>
       <w:r>
         <w:rPr>
@@ -5564,7 +5766,7 @@
           <w:rFonts w:eastAsiaTheme="minorEastAsia"/>
           <w:lang w:eastAsia="zh-CN"/>
         </w:rPr>
-        <w:instrText>ADDIN CSL_CITATION { "citationItems" : [ { "id" : "ITEM-1", "itemData" : { "author" : [ { "dropping-particle" : "", "family" : "Xin", "given" : "Hou", "non-dropping-particle" : "", "parse-names" : false, "suffix" : "" } ], "id" : "ITEM-1", "issued" : { "date-parts" : [ [ "0" ] ] }, "title" : "https://github.com/hx173149/C3D-tensorflow", "type" : "webpage" }, "uris" : [ "http://www.mendeley.com/documents/?uuid=69772fd1-2893-4660-8c3f-b63a86319ba0" ] } ], "mendeley" : { "formattedCitation" : "[20]", "plainTextFormattedCitation" : "[20]", "previouslyFormattedCitation" : "[20]" }, "properties" : { "noteIndex" : 0 }, "schema" : "https://github.com/citation-style-language/schema/raw/master/csl-citation.json" }</w:instrText>
+        <w:instrText>ADDIN CSL_CITATION { "citationItems" : [ { "id" : "ITEM-1", "itemData" : { "author" : [ { "dropping-particle" : "", "family" : "Xin", "given" : "Hou", "non-dropping-particle" : "", "parse-names" : false, "suffix" : "" } ], "id" : "ITEM-1", "issued" : { "date-parts" : [ [ "0" ] ] }, "title" : "https://github.com/hx173149/C3D-tensorflow", "type" : "webpage" }, "uris" : [ "http://www.mendeley.com/documents/?uuid=69772fd1-2893-4660-8c3f-b63a86319ba0" ] } ], "mendeley" : { "formattedCitation" : "[21]", "plainTextFormattedCitation" : "[21]", "previouslyFormattedCitation" : "[20]" }, "properties" : { "noteIndex" : 0 }, "schema" : "https://github.com/citation-style-language/schema/raw/master/csl-citation.json" }</w:instrText>
       </w:r>
       <w:r>
         <w:rPr>
@@ -5579,7 +5781,7 @@
           <w:noProof/>
           <w:lang w:eastAsia="zh-CN"/>
         </w:rPr>
-        <w:t>[20]</w:t>
+        <w:t>[21]</w:t>
       </w:r>
       <w:r>
         <w:rPr>
@@ -5762,7 +5964,7 @@
           <w:sz w:val="18"/>
           <w:szCs w:val="18"/>
         </w:rPr>
-        <w:instrText>ADDIN CSL_CITATION { "citationItems" : [ { "id" : "ITEM-1", "itemData" : { "DOI" : "10.1109/ICCV.2015.510", "ISBN" : "9781467383912", "ISSN" : "15505499", "PMID" : "22392705", "abstract" : "Caffe provides multimedia scientists and practitioners with a clean and modifiable framework for state-of-the-art deep learning algorithms and a collection of reference models. The framework is a BSD-licensed C++ library with Python and MATLAB bindings for training and deploying general- purpose convolutional neural networks and other deep mod- els efficiently on commodity architectures. Caffe fits indus- try and internet-scalemedia needs by CUDA GPU computa- tion, processing over 40 million images a day on a single K40 or Titan GPU (\u2248 2.5 ms per image). By separating model representation from actual implementation, Caffe allows ex- perimentation and seamless switching among platforms for ease of development and deployment from prototyping ma- chines to cloud environments. Caffe is maintained and developed by the Berkeley Vi- sion and Learning Center (BVLC) with the help of an ac- tive community of contributors on GitHub. It powers on- going research projects, large-scale industrial applications, and", "author" : [ { "dropping-particle" : "", "family" : "Tran", "given" : "Du", "non-dropping-particle" : "", "parse-names" : false, "suffix" : "" }, { "dropping-particle" : "", "family" : "Bourdev", "given" : "Lubomir", "non-dropping-particle" : "", "parse-names" : false, "suffix" : "" }, { "dropping-particle" : "", "family" : "Fergus", "given" : "Rob", "non-dropping-particle" : "", "parse-names" : false, "suffix" : "" }, { "dropping-particle" : "", "family" : "Torresani", "given" : "Lorenzo", "non-dropping-particle" : "", "parse-names" : false, "suffix" : "" }, { "dropping-particle" : "", "family" : "Paluri", "given" : "Manohar", "non-dropping-particle" : "", "parse-names" : false, "suffix" : "" } ], "container-title" : "Proceedings of the IEEE International Conference on Computer Vision", "id" : "ITEM-1", "issued" : { "date-parts" : [ [ "2016" ] ] }, "page" : "4489-4497", "title" : "Learning spatiotemporal features with 3D convolutional networks", "type" : "paper-conference", "volume" : "11-18-Dece" }, "uris" : [ "http://www.mendeley.com/documents/?uuid=23046203-0402-42ed-bae1-078e38328dfb" ] } ], "mendeley" : { "formattedCitation" : "[16]", "plainTextFormattedCitation" : "[16]" }, "properties" : { "noteIndex" : 0 }, "schema" : "https://github.com/citation-style-language/schema/raw/master/csl-citation.json" }</w:instrText>
+        <w:instrText>ADDIN CSL_CITATION { "citationItems" : [ { "id" : "ITEM-1", "itemData" : { "DOI" : "10.1109/ICCV.2015.510", "ISBN" : "9781467383912", "ISSN" : "15505499", "PMID" : "22392705", "abstract" : "Caffe provides multimedia scientists and practitioners with a clean and modifiable framework for state-of-the-art deep learning algorithms and a collection of reference models. The framework is a BSD-licensed C++ library with Python and MATLAB bindings for training and deploying general- purpose convolutional neural networks and other deep mod- els efficiently on commodity architectures. Caffe fits indus- try and internet-scalemedia needs by CUDA GPU computa- tion, processing over 40 million images a day on a single K40 or Titan GPU (\u2248 2.5 ms per image). By separating model representation from actual implementation, Caffe allows ex- perimentation and seamless switching among platforms for ease of development and deployment from prototyping ma- chines to cloud environments. Caffe is maintained and developed by the Berkeley Vi- sion and Learning Center (BVLC) with the help of an ac- tive community of contributors on GitHub. It powers on- going research projects, large-scale industrial applications, and", "author" : [ { "dropping-particle" : "", "family" : "Tran", "given" : "Du", "non-dropping-particle" : "", "parse-names" : false, "suffix" : "" }, { "dropping-particle" : "", "family" : "Bourdev", "given" : "Lubomir", "non-dropping-particle" : "", "parse-names" : false, "suffix" : "" }, { "dropping-particle" : "", "family" : "Fergus", "given" : "Rob", "non-dropping-particle" : "", "parse-names" : false, "suffix" : "" }, { "dropping-particle" : "", "family" : "Torresani", "given" : "Lorenzo", "non-dropping-particle" : "", "parse-names" : false, "suffix" : "" }, { "dropping-particle" : "", "family" : "Paluri", "given" : "Manohar", "non-dropping-particle" : "", "parse-names" : false, "suffix" : "" } ], "container-title" : "Proceedings of the IEEE International Conference on Computer Vision", "id" : "ITEM-1", "issued" : { "date-parts" : [ [ "2016" ] ] }, "page" : "4489-4497", "title" : "Learning spatiotemporal features with 3D convolutional networks", "type" : "paper-conference", "volume" : "11-18-Dece" }, "uris" : [ "http://www.mendeley.com/documents/?uuid=23046203-0402-42ed-bae1-078e38328dfb" ] } ], "mendeley" : { "formattedCitation" : "[16]", "plainTextFormattedCitation" : "[16]", "previouslyFormattedCitation" : "[16]" }, "properties" : { "noteIndex" : 0 }, "schema" : "https://github.com/citation-style-language/schema/raw/master/csl-citation.json" }</w:instrText>
       </w:r>
       <w:r>
         <w:rPr>
@@ -6667,10 +6869,7 @@
         <w:t>We then use the same</w:t>
       </w:r>
       <w:r>
-        <w:t xml:space="preserve"> hyperparameter to get the testing </w:t>
-      </w:r>
-      <w:r>
-        <w:t>accuracy</w:t>
+        <w:t xml:space="preserve"> hyperparameter to get the testing accuracy</w:t>
       </w:r>
       <w:r>
         <w:t>.</w:t>
@@ -7087,6 +7286,7 @@
           <w:szCs w:val="18"/>
           <w:lang w:eastAsia="zh-CN"/>
         </w:rPr>
+        <w:lastRenderedPageBreak/>
         <w:drawing>
           <wp:inline distT="0" distB="0" distL="0" distR="0">
             <wp:extent cx="2893162" cy="2422839"/>
@@ -7246,7 +7446,6 @@
           <w:noProof/>
           <w:lang w:eastAsia="zh-CN"/>
         </w:rPr>
-        <w:lastRenderedPageBreak/>
         <w:drawing>
           <wp:inline distT="0" distB="0" distL="0" distR="0">
             <wp:extent cx="2880000" cy="2406206"/>
@@ -8006,7 +8205,11 @@
         <w:t>the</w:t>
       </w:r>
       <w:r>
-        <w:t xml:space="preserve"> good performance of the C3D model. The three mistakes the model makes also make sense: it confuses adding nothing with adding one item, and removing nothing </w:t>
+        <w:t xml:space="preserve"> good performance of the C3D model. The three mistakes the model makes also make sense: it confuses </w:t>
+      </w:r>
+      <w:r>
+        <w:lastRenderedPageBreak/>
+        <w:t xml:space="preserve">adding nothing with adding one item, and removing nothing </w:t>
       </w:r>
       <w:r>
         <w:t>with</w:t>
@@ -8299,7 +8502,6 @@
           <w:noProof/>
           <w:lang w:eastAsia="zh-CN"/>
         </w:rPr>
-        <w:lastRenderedPageBreak/>
         <w:drawing>
           <wp:inline distT="0" distB="0" distL="0" distR="0">
             <wp:extent cx="2880000" cy="2110748"/>
@@ -8768,14 +8970,7 @@
           <w:rFonts w:eastAsiaTheme="minorEastAsia"/>
           <w:lang w:eastAsia="zh-CN"/>
         </w:rPr>
-        <w:t xml:space="preserve">eing implemented in real </w:t>
-      </w:r>
-      <w:r>
-        <w:rPr>
-          <w:rFonts w:eastAsiaTheme="minorEastAsia"/>
-          <w:lang w:eastAsia="zh-CN"/>
-        </w:rPr>
-        <w:t>world.</w:t>
+        <w:t>eing implemented in real world.</w:t>
       </w:r>
     </w:p>
     <w:p>
@@ -10020,15 +10215,45 @@
         <w:rPr>
           <w:noProof/>
           <w:sz w:val="18"/>
-        </w:rPr>
-      </w:pPr>
-      <w:r>
-        <w:rPr>
-          <w:noProof/>
-          <w:sz w:val="18"/>
           <w:szCs w:val="24"/>
         </w:rPr>
+      </w:pPr>
+      <w:r>
+        <w:rPr>
+          <w:noProof/>
+          <w:sz w:val="18"/>
+          <w:szCs w:val="24"/>
+        </w:rPr>
         <w:t>[20]</w:t>
+      </w:r>
+      <w:r>
+        <w:rPr>
+          <w:noProof/>
+          <w:sz w:val="18"/>
+          <w:szCs w:val="24"/>
+        </w:rPr>
+        <w:tab/>
+        <w:t>S. CS231N, “http://cs231n.github.io/assignments2017/assignment3/.” .</w:t>
+      </w:r>
+    </w:p>
+    <w:p>
+      <w:pPr>
+        <w:widowControl w:val="0"/>
+        <w:autoSpaceDN w:val="0"/>
+        <w:adjustRightInd w:val="0"/>
+        <w:ind w:left="640" w:hanging="640"/>
+        <w:rPr>
+          <w:noProof/>
+          <w:sz w:val="18"/>
+        </w:rPr>
+      </w:pPr>
+      <w:r>
+        <w:rPr>
+          <w:noProof/>
+          <w:sz w:val="18"/>
+          <w:szCs w:val="24"/>
+        </w:rPr>
+        <w:t>[21]</w:t>
       </w:r>
       <w:r>
         <w:rPr>
@@ -10057,10 +10282,13 @@
     </w:p>
     <w:sectPr>
       <w:headerReference w:type="default" r:id="rId28"/>
-      <w:pgSz w:w="12240" w:h="15840"/>
-      <w:pgMar w:top="1440" w:right="902" w:bottom="1627" w:left="1440" w:header="432" w:footer="1080" w:gutter="0"/>
+      <w:footerReference w:type="default" r:id="rId29"/>
+      <w:footerReference w:type="first" r:id="rId30"/>
+      <w:pgSz w:w="12240" w:h="15840" w:code="1"/>
+      <w:pgMar w:top="1440" w:right="907" w:bottom="1627" w:left="1440" w:header="432" w:footer="864" w:gutter="0"/>
       <w:pgNumType w:start="225"/>
       <w:cols w:num="2" w:space="454"/>
+      <w:titlePg/>
       <w:docGrid w:linePitch="360"/>
     </w:sectPr>
   </w:body>
@@ -10084,6 +10312,44 @@
     </w:p>
   </w:endnote>
 </w:endnotes>
+</file>
+
+<file path=word/footer1.xml><?xml version="1.0" encoding="utf-8"?>
+<w:ftr xmlns:wpc="http://schemas.microsoft.com/office/word/2010/wordprocessingCanvas" xmlns:cx="http://schemas.microsoft.com/office/drawing/2014/chartex" xmlns:cx1="http://schemas.microsoft.com/office/drawing/2015/9/8/chartex" xmlns:cx2="http://schemas.microsoft.com/office/drawing/2015/10/21/chartex" xmlns:cx3="http://schemas.microsoft.com/office/drawing/2016/5/9/chartex" xmlns:cx4="http://schemas.microsoft.com/office/drawing/2016/5/10/chartex" xmlns:cx5="http://schemas.microsoft.com/office/drawing/2016/5/11/chartex" xmlns:cx6="http://schemas.microsoft.com/office/drawing/2016/5/12/chartex" xmlns:cx7="http://schemas.microsoft.com/office/drawing/2016/5/13/chartex" xmlns:cx8="http://schemas.microsoft.com/office/drawing/2016/5/14/chartex" xmlns:mc="http://schemas.openxmlformats.org/markup-compatibility/2006" xmlns:aink="http://schemas.microsoft.com/office/drawing/2016/ink" xmlns:o="urn:schemas-microsoft-com:office:office" xmlns:r="http://schemas.openxmlformats.org/officeDocument/2006/relationships" xmlns:m="http://schemas.openxmlformats.org/officeDocument/2006/math" xmlns:v="urn:schemas-microsoft-com:vml" xmlns:wp14="http://schemas.microsoft.com/office/word/2010/wordprocessingDrawing" xmlns:wp="http://schemas.openxmlformats.org/drawingml/2006/wordprocessingDrawing" xmlns:w10="urn:schemas-microsoft-com:office:word" xmlns:w="http://schemas.openxmlformats.org/wordprocessingml/2006/main" xmlns:w14="http://schemas.microsoft.com/office/word/2010/wordml" xmlns:w15="http://schemas.microsoft.com/office/word/2012/wordml" xmlns:w16se="http://schemas.microsoft.com/office/word/2015/wordml/symex" xmlns:wpg="http://schemas.microsoft.com/office/word/2010/wordprocessingGroup" xmlns:wpi="http://schemas.microsoft.com/office/word/2010/wordprocessingInk" xmlns:wne="http://schemas.microsoft.com/office/word/2006/wordml" xmlns:wps="http://schemas.microsoft.com/office/word/2010/wordprocessingShape" mc:Ignorable="w14 w15 w16se wp14">
+  <w:p>
+    <w:pPr>
+      <w:pStyle w:val="Footer"/>
+    </w:pPr>
+  </w:p>
+  <w:p>
+    <w:pPr>
+      <w:pStyle w:val="Footer"/>
+    </w:pPr>
+  </w:p>
+</w:ftr>
+</file>
+
+<file path=word/footer2.xml><?xml version="1.0" encoding="utf-8"?>
+<w:ftr xmlns:wpc="http://schemas.microsoft.com/office/word/2010/wordprocessingCanvas" xmlns:cx="http://schemas.microsoft.com/office/drawing/2014/chartex" xmlns:cx1="http://schemas.microsoft.com/office/drawing/2015/9/8/chartex" xmlns:cx2="http://schemas.microsoft.com/office/drawing/2015/10/21/chartex" xmlns:cx3="http://schemas.microsoft.com/office/drawing/2016/5/9/chartex" xmlns:cx4="http://schemas.microsoft.com/office/drawing/2016/5/10/chartex" xmlns:cx5="http://schemas.microsoft.com/office/drawing/2016/5/11/chartex" xmlns:cx6="http://schemas.microsoft.com/office/drawing/2016/5/12/chartex" xmlns:cx7="http://schemas.microsoft.com/office/drawing/2016/5/13/chartex" xmlns:cx8="http://schemas.microsoft.com/office/drawing/2016/5/14/chartex" xmlns:mc="http://schemas.openxmlformats.org/markup-compatibility/2006" xmlns:aink="http://schemas.microsoft.com/office/drawing/2016/ink" xmlns:o="urn:schemas-microsoft-com:office:office" xmlns:r="http://schemas.openxmlformats.org/officeDocument/2006/relationships" xmlns:m="http://schemas.openxmlformats.org/officeDocument/2006/math" xmlns:v="urn:schemas-microsoft-com:vml" xmlns:wp14="http://schemas.microsoft.com/office/word/2010/wordprocessingDrawing" xmlns:wp="http://schemas.openxmlformats.org/drawingml/2006/wordprocessingDrawing" xmlns:w10="urn:schemas-microsoft-com:office:word" xmlns:w="http://schemas.openxmlformats.org/wordprocessingml/2006/main" xmlns:w14="http://schemas.microsoft.com/office/word/2010/wordml" xmlns:w15="http://schemas.microsoft.com/office/word/2012/wordml" xmlns:w16se="http://schemas.microsoft.com/office/word/2015/wordml/symex" xmlns:wpg="http://schemas.microsoft.com/office/word/2010/wordprocessingGroup" xmlns:wpi="http://schemas.microsoft.com/office/word/2010/wordprocessingInk" xmlns:wne="http://schemas.microsoft.com/office/word/2006/wordml" xmlns:wps="http://schemas.microsoft.com/office/word/2010/wordprocessingShape" mc:Ignorable="w14 w15 w16se wp14">
+  <w:p>
+    <w:pPr>
+      <w:pStyle w:val="Footer"/>
+    </w:pPr>
+    <w:r>
+      <w:t>Jake Thomas Lussier is non-231N contributor who helps collect data</w:t>
+    </w:r>
+  </w:p>
+  <w:p>
+    <w:pPr>
+      <w:pStyle w:val="Footer"/>
+    </w:pPr>
+  </w:p>
+  <w:p>
+    <w:pPr>
+      <w:pStyle w:val="Footer"/>
+    </w:pPr>
+  </w:p>
+</w:ftr>
 </file>
 
 <file path=word/footnotes.xml><?xml version="1.0" encoding="utf-8"?>
@@ -10615,7 +10881,7 @@
     <w:lsdException w:name="footnote text" w:semiHidden="1" w:unhideWhenUsed="1"/>
     <w:lsdException w:name="annotation text" w:semiHidden="1" w:unhideWhenUsed="1"/>
     <w:lsdException w:name="header" w:semiHidden="1" w:unhideWhenUsed="1"/>
-    <w:lsdException w:name="footer" w:semiHidden="1" w:uiPriority="0" w:unhideWhenUsed="1"/>
+    <w:lsdException w:name="footer" w:semiHidden="1" w:unhideWhenUsed="1"/>
     <w:lsdException w:name="index heading" w:semiHidden="1" w:unhideWhenUsed="1"/>
     <w:lsdException w:name="caption" w:semiHidden="1" w:uiPriority="35" w:unhideWhenUsed="1" w:qFormat="1"/>
     <w:lsdException w:name="table of figures" w:semiHidden="1" w:unhideWhenUsed="1"/>
@@ -11098,6 +11364,7 @@
     <w:name w:val="footer"/>
     <w:basedOn w:val="Normal"/>
     <w:link w:val="FooterChar"/>
+    <w:uiPriority w:val="99"/>
     <w:rsid w:val="006D4E77"/>
     <w:pPr>
       <w:tabs>
@@ -11110,6 +11377,7 @@
     <w:name w:val="Footer Char"/>
     <w:basedOn w:val="DefaultParagraphFont"/>
     <w:link w:val="Footer"/>
+    <w:uiPriority w:val="99"/>
     <w:rsid w:val="006D4E77"/>
     <w:rPr>
       <w:rFonts w:ascii="Times New Roman" w:eastAsia="Times New Roman" w:hAnsi="Times New Roman" w:cs="Times New Roman"/>
@@ -11515,7 +11783,7 @@
 </file>
 
 <file path=customXml/itemProps1.xml><?xml version="1.0" encoding="utf-8"?>
-<ds:datastoreItem xmlns:ds="http://schemas.openxmlformats.org/officeDocument/2006/customXml" ds:itemID="{71CDAA81-C655-407B-80F0-55D4CCF80682}">
+<ds:datastoreItem xmlns:ds="http://schemas.openxmlformats.org/officeDocument/2006/customXml" ds:itemID="{5E0918D0-72B0-48C0-8527-1B547EB30FEE}">
   <ds:schemaRefs>
     <ds:schemaRef ds:uri="http://schemas.openxmlformats.org/officeDocument/2006/bibliography"/>
   </ds:schemaRefs>

</xml_diff>